<commit_message>
Completed UAT script with screen shots
</commit_message>
<xml_diff>
--- a/Launch App UAT.docx
+++ b/Launch App UAT.docx
@@ -370,6 +370,15 @@
                 <w:sz w:val="24"/>
               </w:rPr>
             </w:pPr>
+            <w:r>
+              <w:rPr>
+                <w:b/>
+                <w:bCs/>
+                <w:color w:val="FF0000"/>
+                <w:sz w:val="24"/>
+              </w:rPr>
+              <w:t xml:space="preserve"> </w:t>
+            </w:r>
           </w:p>
           <w:p>
             <w:pPr>
@@ -437,6 +446,15 @@
                 <w:sz w:val="24"/>
               </w:rPr>
             </w:pPr>
+            <w:r>
+              <w:rPr>
+                <w:b/>
+                <w:bCs/>
+                <w:color w:val="538135" w:themeColor="accent6" w:themeShade="BF"/>
+                <w:sz w:val="24"/>
+              </w:rPr>
+              <w:t>Pass</w:t>
+            </w:r>
           </w:p>
         </w:tc>
       </w:tr>
@@ -646,6 +664,12 @@
               <w:spacing w:before="80" w:after="80"/>
               <w:jc w:val="center"/>
             </w:pPr>
+            <w:r>
+              <w:rPr>
+                <w:color w:val="538135" w:themeColor="accent6" w:themeShade="BF"/>
+              </w:rPr>
+              <w:t>P</w:t>
+            </w:r>
           </w:p>
         </w:tc>
         <w:tc>
@@ -680,91 +704,51 @@
       <w:pPr>
         <w:pStyle w:val="bp"/>
         <w:spacing w:before="0" w:after="0"/>
-      </w:pPr>
-    </w:p>
-    <w:p>
-      <w:pPr>
-        <w:pStyle w:val="bp"/>
-        <w:spacing w:before="0" w:after="0"/>
-      </w:pPr>
-    </w:p>
-    <w:p>
-      <w:pPr>
-        <w:pStyle w:val="bp"/>
-        <w:spacing w:before="0" w:after="0"/>
-      </w:pPr>
-    </w:p>
-    <w:p>
-      <w:pPr>
-        <w:pStyle w:val="bp"/>
-        <w:spacing w:before="0" w:after="0"/>
-      </w:pPr>
-    </w:p>
-    <w:p>
-      <w:pPr>
-        <w:pStyle w:val="bp"/>
-        <w:spacing w:before="0" w:after="0"/>
-      </w:pPr>
-    </w:p>
-    <w:p>
-      <w:pPr>
-        <w:pStyle w:val="bp"/>
-        <w:spacing w:before="0" w:after="0"/>
-      </w:pPr>
-    </w:p>
-    <w:p>
-      <w:pPr>
-        <w:pStyle w:val="bp"/>
-        <w:spacing w:before="0" w:after="0"/>
-      </w:pPr>
-    </w:p>
-    <w:p>
-      <w:pPr>
-        <w:pStyle w:val="bp"/>
-        <w:spacing w:before="0" w:after="0"/>
-      </w:pPr>
-    </w:p>
-    <w:p>
-      <w:pPr>
-        <w:pStyle w:val="bp"/>
-        <w:spacing w:before="0" w:after="0"/>
-      </w:pPr>
-    </w:p>
-    <w:p>
-      <w:pPr>
-        <w:pStyle w:val="bp"/>
-        <w:spacing w:before="0" w:after="0"/>
-      </w:pPr>
-    </w:p>
-    <w:p>
-      <w:pPr>
-        <w:pStyle w:val="bp"/>
-        <w:spacing w:before="0" w:after="0"/>
-      </w:pPr>
-    </w:p>
-    <w:p>
-      <w:pPr>
-        <w:pStyle w:val="bp"/>
-        <w:spacing w:before="0" w:after="0"/>
-      </w:pPr>
-    </w:p>
-    <w:p>
-      <w:pPr>
-        <w:pStyle w:val="bp"/>
-        <w:spacing w:before="0" w:after="0"/>
-      </w:pPr>
-    </w:p>
-    <w:p>
-      <w:pPr>
-        <w:pStyle w:val="bp"/>
-        <w:spacing w:before="0" w:after="0"/>
-      </w:pPr>
-    </w:p>
-    <w:p>
-      <w:pPr>
-        <w:pStyle w:val="bp"/>
-        <w:spacing w:before="0" w:after="0"/>
-      </w:pPr>
+        <w:rPr>
+          <w:color w:val="0000FF"/>
+        </w:rPr>
+      </w:pPr>
+      <w:r>
+        <w:rPr>
+          <w:noProof/>
+        </w:rPr>
+        <w:lastRenderedPageBreak/>
+        <w:pict>
+          <v:shapetype id="_x0000_t75" coordsize="21600,21600" o:spt="75" o:preferrelative="t" path="m@4@5l@4@11@9@11@9@5xe" filled="f" stroked="f">
+            <v:stroke joinstyle="miter"/>
+            <v:formulas>
+              <v:f eqn="if lineDrawn pixelLineWidth 0"/>
+              <v:f eqn="sum @0 1 0"/>
+              <v:f eqn="sum 0 0 @1"/>
+              <v:f eqn="prod @2 1 2"/>
+              <v:f eqn="prod @3 21600 pixelWidth"/>
+              <v:f eqn="prod @3 21600 pixelHeight"/>
+              <v:f eqn="sum @0 0 1"/>
+              <v:f eqn="prod @6 1 2"/>
+              <v:f eqn="prod @7 21600 pixelWidth"/>
+              <v:f eqn="sum @8 21600 0"/>
+              <v:f eqn="prod @7 21600 pixelHeight"/>
+              <v:f eqn="sum @10 21600 0"/>
+            </v:formulas>
+            <v:path o:extrusionok="f" gradientshapeok="t" o:connecttype="rect"/>
+            <o:lock v:ext="edit" aspectratio="t"/>
+          </v:shapetype>
+          <v:shape id="_x0000_s1026" type="#_x0000_t75" style="position:absolute;margin-left:0;margin-top:0;width:222.75pt;height:413.35pt;z-index:251659264;mso-position-horizontal:left;mso-position-horizontal-relative:margin;mso-position-vertical:top;mso-position-vertical-relative:margin">
+            <v:imagedata r:id="rId7" o:title="Unity_2018-05-17_22-01-48"/>
+            <w10:wrap type="square" anchorx="margin" anchory="margin"/>
+          </v:shape>
+        </w:pict>
+      </w:r>
+      <w:r>
+        <w:rPr>
+          <w:color w:val="0000FF"/>
+        </w:rPr>
+        <w:pict>
+          <v:shape id="_x0000_i1025" type="#_x0000_t75" style="width:229.5pt;height:413.25pt">
+            <v:imagedata r:id="rId8" o:title="Unity_2018-05-17_22-01-57"/>
+          </v:shape>
+        </w:pict>
+      </w:r>
     </w:p>
     <w:tbl>
       <w:tblPr>
@@ -808,6 +792,7 @@
               <w:rPr>
                 <w:b/>
               </w:rPr>
+              <w:lastRenderedPageBreak/>
               <w:t>Test Name</w:t>
             </w:r>
           </w:p>
@@ -1046,17 +1031,8 @@
                 <w:sz w:val="24"/>
                 <w:szCs w:val="24"/>
               </w:rPr>
-              <w:t>Login</w:t>
+              <w:t>Login/Register panel should be open</w:t>
             </w:r>
-            <w:r>
-              <w:rPr>
-                <w:sz w:val="24"/>
-                <w:szCs w:val="24"/>
-              </w:rPr>
-              <w:t>/Register panel should be open</w:t>
-            </w:r>
-            <w:bookmarkStart w:id="0" w:name="_GoBack"/>
-            <w:bookmarkEnd w:id="0"/>
             <w:r>
               <w:rPr>
                 <w:sz w:val="24"/>
@@ -1254,10 +1230,19 @@
               <w:rPr>
                 <w:b/>
                 <w:bCs/>
-                <w:color w:val="FF0000"/>
+                <w:color w:val="538135" w:themeColor="accent6" w:themeShade="BF"/>
                 <w:sz w:val="24"/>
               </w:rPr>
             </w:pPr>
+            <w:r>
+              <w:rPr>
+                <w:b/>
+                <w:bCs/>
+                <w:color w:val="538135" w:themeColor="accent6" w:themeShade="BF"/>
+                <w:sz w:val="24"/>
+              </w:rPr>
+              <w:t>Pass</w:t>
+            </w:r>
           </w:p>
         </w:tc>
       </w:tr>
@@ -1469,19 +1454,15 @@
               <w:rPr>
                 <w:sz w:val="24"/>
               </w:rPr>
-              <w:t>Press</w:t>
+              <w:t>Press l</w:t>
             </w:r>
+            <w:bookmarkStart w:id="0" w:name="_GoBack"/>
+            <w:bookmarkEnd w:id="0"/>
             <w:r>
               <w:rPr>
                 <w:sz w:val="24"/>
               </w:rPr>
-              <w:t xml:space="preserve"> Login </w:t>
-            </w:r>
-            <w:r>
-              <w:rPr>
-                <w:sz w:val="24"/>
-              </w:rPr>
-              <w:t>button</w:t>
+              <w:t>ogin button</w:t>
             </w:r>
           </w:p>
         </w:tc>
@@ -1513,7 +1494,16 @@
               <w:pStyle w:val="RowHeadings"/>
               <w:spacing w:before="80" w:after="80"/>
               <w:jc w:val="center"/>
+              <w:rPr>
+                <w:color w:val="538135" w:themeColor="accent6" w:themeShade="BF"/>
+              </w:rPr>
             </w:pPr>
+            <w:r>
+              <w:rPr>
+                <w:color w:val="538135" w:themeColor="accent6" w:themeShade="BF"/>
+              </w:rPr>
+              <w:t>p</w:t>
+            </w:r>
           </w:p>
         </w:tc>
         <w:tc>
@@ -1614,7 +1604,16 @@
               <w:pStyle w:val="RowHeadings"/>
               <w:spacing w:before="80" w:after="80"/>
               <w:jc w:val="center"/>
+              <w:rPr>
+                <w:color w:val="538135" w:themeColor="accent6" w:themeShade="BF"/>
+              </w:rPr>
             </w:pPr>
+            <w:r>
+              <w:rPr>
+                <w:color w:val="538135" w:themeColor="accent6" w:themeShade="BF"/>
+              </w:rPr>
+              <w:t>P</w:t>
+            </w:r>
           </w:p>
         </w:tc>
         <w:tc>
@@ -1634,37 +1633,31 @@
       <w:pPr>
         <w:pStyle w:val="bp"/>
         <w:spacing w:before="0" w:after="0"/>
-        <w:sectPr>
-          <w:headerReference w:type="default" r:id="rId7"/>
-          <w:footerReference w:type="even" r:id="rId8"/>
-          <w:footerReference w:type="default" r:id="rId9"/>
-          <w:type w:val="continuous"/>
-          <w:pgSz w:w="15840" w:h="12240" w:orient="landscape" w:code="1"/>
-          <w:pgMar w:top="1440" w:right="1440" w:bottom="1440" w:left="1440" w:header="720" w:footer="720" w:gutter="0"/>
-          <w:cols w:space="720"/>
-          <w:formProt w:val="0"/>
-        </w:sectPr>
-      </w:pPr>
-    </w:p>
-    <w:p>
-      <w:pPr>
-        <w:pStyle w:val="bp"/>
-        <w:spacing w:before="0" w:after="0"/>
-      </w:pPr>
-    </w:p>
-    <w:p>
-      <w:pPr>
-        <w:pStyle w:val="bp"/>
-        <w:spacing w:before="0" w:after="0"/>
-      </w:pPr>
-    </w:p>
-    <w:p>
-      <w:pPr>
-        <w:pStyle w:val="bp"/>
-        <w:spacing w:before="0" w:after="0"/>
-      </w:pPr>
+      </w:pPr>
+      <w:r>
+        <w:rPr>
+          <w:noProof/>
+        </w:rPr>
+        <w:lastRenderedPageBreak/>
+        <w:pict>
+          <v:shape id="_x0000_s1027" type="#_x0000_t75" style="position:absolute;margin-left:0;margin-top:0;width:243pt;height:386.25pt;z-index:251661312;mso-position-horizontal:left;mso-position-horizontal-relative:margin;mso-position-vertical:top;mso-position-vertical-relative:margin">
+            <v:imagedata r:id="rId9" o:title="2018-05-17_22-16-30"/>
+            <w10:wrap type="square" anchorx="margin" anchory="margin"/>
+          </v:shape>
+        </w:pict>
+      </w:r>
+      <w:r>
+        <w:pict>
+          <v:shape id="_x0000_i1026" type="#_x0000_t75" style="width:241.5pt;height:388.5pt">
+            <v:imagedata r:id="rId10" o:title="2018-05-17_22-17-11"/>
+          </v:shape>
+        </w:pict>
+      </w:r>
     </w:p>
     <w:sectPr>
+      <w:headerReference w:type="default" r:id="rId11"/>
+      <w:footerReference w:type="even" r:id="rId12"/>
+      <w:footerReference w:type="default" r:id="rId13"/>
       <w:pgSz w:w="15840" w:h="12240" w:orient="landscape" w:code="1"/>
       <w:pgMar w:top="1440" w:right="1440" w:bottom="1440" w:left="1440" w:header="720" w:footer="720" w:gutter="0"/>
       <w:cols w:space="720"/>
@@ -1767,7 +1760,7 @@
         <w:rStyle w:val="PageNumber"/>
         <w:noProof/>
       </w:rPr>
-      <w:t>3</w:t>
+      <w:t>2</w:t>
     </w:r>
     <w:r>
       <w:rPr>
@@ -1804,7 +1797,7 @@
         <w:rStyle w:val="PageNumber"/>
         <w:noProof/>
       </w:rPr>
-      <w:t>3</w:t>
+      <w:t>4</w:t>
     </w:r>
     <w:r>
       <w:rPr>

</xml_diff>

<commit_message>
Added explanation to screenshots
</commit_message>
<xml_diff>
--- a/Launch App UAT.docx
+++ b/Launch App UAT.docx
@@ -733,21 +733,62 @@
             <v:path o:extrusionok="f" gradientshapeok="t" o:connecttype="rect"/>
             <o:lock v:ext="edit" aspectratio="t"/>
           </v:shapetype>
-          <v:shape id="_x0000_s1026" type="#_x0000_t75" style="position:absolute;margin-left:0;margin-top:0;width:222.75pt;height:413.35pt;z-index:251659264;mso-position-horizontal:left;mso-position-horizontal-relative:margin;mso-position-vertical:top;mso-position-vertical-relative:margin">
-            <v:imagedata r:id="rId7" o:title="Unity_2018-05-17_22-01-48"/>
+          <v:shape id="_x0000_s1030" type="#_x0000_t75" style="position:absolute;margin-left:261.75pt;margin-top:0;width:224.25pt;height:365.35pt;z-index:251663360;mso-position-horizontal-relative:margin;mso-position-vertical-relative:margin">
+            <v:imagedata r:id="rId7" o:title="Unity_2018-05-17_22-01-57"/>
             <w10:wrap type="square" anchorx="margin" anchory="margin"/>
           </v:shape>
         </w:pict>
       </w:r>
       <w:r>
         <w:rPr>
-          <w:color w:val="0000FF"/>
+          <w:noProof/>
         </w:rPr>
         <w:pict>
-          <v:shape id="_x0000_i1025" type="#_x0000_t75" style="width:229.5pt;height:413.25pt">
-            <v:imagedata r:id="rId8" o:title="Unity_2018-05-17_22-01-57"/>
+          <v:shape id="_x0000_s1026" type="#_x0000_t75" style="position:absolute;margin-left:0;margin-top:0;width:227.25pt;height:365.35pt;z-index:251659264;mso-position-horizontal:left;mso-position-horizontal-relative:margin;mso-position-vertical:top;mso-position-vertical-relative:margin">
+            <v:imagedata r:id="rId8" o:title="Unity_2018-05-17_22-01-48"/>
+            <w10:wrap type="square" anchorx="margin" anchory="margin"/>
           </v:shape>
         </w:pict>
+      </w:r>
+    </w:p>
+    <w:p/>
+    <w:p/>
+    <w:p/>
+    <w:p/>
+    <w:p/>
+    <w:p/>
+    <w:p/>
+    <w:p/>
+    <w:p/>
+    <w:p/>
+    <w:p/>
+    <w:p/>
+    <w:p/>
+    <w:p/>
+    <w:p/>
+    <w:p/>
+    <w:p/>
+    <w:p/>
+    <w:p/>
+    <w:p/>
+    <w:p/>
+    <w:p/>
+    <w:p/>
+    <w:p/>
+    <w:p/>
+    <w:p/>
+    <w:p/>
+    <w:p/>
+    <w:p/>
+    <w:p/>
+    <w:p>
+      <w:pPr>
+        <w:tabs>
+          <w:tab w:val="left" w:pos="2640"/>
+        </w:tabs>
+      </w:pPr>
+      <w:r>
+        <w:t>Splash screen displayed for a few seconds                                  Opens to login register</w:t>
       </w:r>
     </w:p>
     <w:tbl>
@@ -1456,8 +1497,6 @@
               </w:rPr>
               <w:t>Press l</w:t>
             </w:r>
-            <w:bookmarkStart w:id="0" w:name="_GoBack"/>
-            <w:bookmarkEnd w:id="0"/>
             <w:r>
               <w:rPr>
                 <w:sz w:val="24"/>
@@ -1640,7 +1679,7 @@
         </w:rPr>
         <w:lastRenderedPageBreak/>
         <w:pict>
-          <v:shape id="_x0000_s1027" type="#_x0000_t75" style="position:absolute;margin-left:0;margin-top:0;width:243pt;height:386.25pt;z-index:251661312;mso-position-horizontal:left;mso-position-horizontal-relative:margin;mso-position-vertical:top;mso-position-vertical-relative:margin">
+          <v:shape id="_x0000_s1027" type="#_x0000_t75" style="position:absolute;margin-left:0;margin-top:0;width:218.25pt;height:386.25pt;z-index:251661312;mso-position-horizontal:left;mso-position-horizontal-relative:margin;mso-position-vertical:top;mso-position-vertical-relative:margin">
             <v:imagedata r:id="rId9" o:title="2018-05-17_22-16-30"/>
             <w10:wrap type="square" anchorx="margin" anchory="margin"/>
           </v:shape>
@@ -1648,10 +1687,26 @@
       </w:r>
       <w:r>
         <w:pict>
-          <v:shape id="_x0000_i1026" type="#_x0000_t75" style="width:241.5pt;height:388.5pt">
+          <v:shape id="_x0000_i1025" type="#_x0000_t75" style="width:222.75pt;height:388.5pt">
             <v:imagedata r:id="rId10" o:title="2018-05-17_22-17-11"/>
           </v:shape>
         </w:pict>
+      </w:r>
+    </w:p>
+    <w:p/>
+    <w:p>
+      <w:pPr>
+        <w:tabs>
+          <w:tab w:val="left" w:pos="1590"/>
+        </w:tabs>
+      </w:pPr>
+      <w:r>
+        <w:t>Login button opens login page                                    Register button opens reg</w:t>
+      </w:r>
+      <w:bookmarkStart w:id="0" w:name="_GoBack"/>
+      <w:bookmarkEnd w:id="0"/>
+      <w:r>
+        <w:t xml:space="preserve">ister screen        </w:t>
       </w:r>
     </w:p>
     <w:sectPr>
@@ -1760,7 +1815,7 @@
         <w:rStyle w:val="PageNumber"/>
         <w:noProof/>
       </w:rPr>
-      <w:t>2</w:t>
+      <w:t>3</w:t>
     </w:r>
     <w:r>
       <w:rPr>

</xml_diff>